<commit_message>
Initial commit: Add Workshop Registration tests
</commit_message>
<xml_diff>
--- a/Lab4_TestScript.docx
+++ b/Lab4_TestScript.docx
@@ -782,29 +782,7 @@
           <w:cs/>
           <w:lang w:bidi="th-TH"/>
         </w:rPr>
-        <w:t>ฟอร</w:t>
-      </w:r>
-      <w:proofErr w:type="spellStart"/>
-      <w:r>
-        <w:rPr>
-          <w:rFonts w:ascii="TH SarabunPSK" w:hAnsi="TH SarabunPSK" w:cs="TH SarabunPSK" w:hint="cs"/>
-          <w:sz w:val="32"/>
-          <w:szCs w:val="32"/>
-          <w:cs/>
-          <w:lang w:bidi="th-TH"/>
-        </w:rPr>
-        <w:t>์แมต</w:t>
-      </w:r>
-      <w:proofErr w:type="spellEnd"/>
-      <w:r>
-        <w:rPr>
-          <w:rFonts w:ascii="TH SarabunPSK" w:hAnsi="TH SarabunPSK" w:cs="TH SarabunPSK" w:hint="cs"/>
-          <w:sz w:val="32"/>
-          <w:szCs w:val="32"/>
-          <w:cs/>
-          <w:lang w:bidi="th-TH"/>
-        </w:rPr>
-        <w:t xml:space="preserve">ของเบอร์โทรศัพท์ที่อนุญาตให้กรอกคือ </w:t>
+        <w:t xml:space="preserve">ฟอร์แมตของเบอร์โทรศัพท์ที่อนุญาตให้กรอกคือ </w:t>
       </w:r>
       <w:r>
         <w:rPr>
@@ -908,27 +886,7 @@
           <w:szCs w:val="32"/>
           <w:lang w:bidi="th-TH"/>
         </w:rPr>
-        <w:t xml:space="preserve"> XXX </w:t>
-      </w:r>
-      <w:proofErr w:type="spellStart"/>
-      <w:r>
-        <w:rPr>
-          <w:rFonts w:ascii="TH SarabunPSK" w:hAnsi="TH SarabunPSK" w:cs="TH SarabunPSK" w:hint="cs"/>
-          <w:sz w:val="32"/>
-          <w:szCs w:val="32"/>
-          <w:lang w:bidi="th-TH"/>
-        </w:rPr>
-        <w:t>XXX</w:t>
-      </w:r>
-      <w:proofErr w:type="spellEnd"/>
-      <w:r>
-        <w:rPr>
-          <w:rFonts w:ascii="TH SarabunPSK" w:hAnsi="TH SarabunPSK" w:cs="TH SarabunPSK" w:hint="cs"/>
-          <w:sz w:val="32"/>
-          <w:szCs w:val="32"/>
-          <w:lang w:bidi="th-TH"/>
-        </w:rPr>
-        <w:t xml:space="preserve"> XXXX</w:t>
+        <w:t xml:space="preserve"> XXX XXX XXXX</w:t>
       </w:r>
       <w:r>
         <w:rPr>
@@ -1261,7 +1219,8 @@
     <w:p>
       <w:pPr>
         <w:pStyle w:val="ListParagraph"/>
-        <w:ind w:left="360"/>
+        <w:spacing w:before="240" w:line="240" w:lineRule="auto"/>
+        <w:ind w:left="357"/>
         <w:rPr>
           <w:rFonts w:ascii="TH SarabunPSK" w:hAnsi="TH SarabunPSK" w:cs="TH SarabunPSK"/>
           <w:sz w:val="32"/>
@@ -1270,20 +1229,27 @@
       </w:pPr>
       <w:r>
         <w:rPr>
-          <w:rFonts w:ascii="TH SarabunPSK" w:hAnsi="TH SarabunPSK" w:cs="TH SarabunPSK" w:hint="cs"/>
-          <w:sz w:val="32"/>
-          <w:szCs w:val="32"/>
-        </w:rPr>
-        <w:t>______________________________________________________________________________________________________________________________________________________________</w:t>
+          <w:rFonts w:ascii="TH SarabunPSK" w:hAnsi="TH SarabunPSK" w:cs="TH SarabunPSK"/>
+          <w:sz w:val="32"/>
+          <w:szCs w:val="32"/>
+        </w:rPr>
+        <w:t>CPU:</w:t>
       </w:r>
       <w:r>
         <w:rPr>
-          <w:rFonts w:ascii="TH SarabunPSK" w:hAnsi="TH SarabunPSK" w:cs="TH SarabunPSK" w:hint="cs"/>
-          <w:sz w:val="32"/>
-          <w:szCs w:val="32"/>
-        </w:rPr>
-        <w:lastRenderedPageBreak/>
-        <w:t>______________________________________________________________________________________________________________________________________________________________</w:t>
+          <w:rFonts w:ascii="TH SarabunPSK" w:hAnsi="TH SarabunPSK" w:cs="TH SarabunPSK"/>
+          <w:sz w:val="32"/>
+          <w:szCs w:val="32"/>
+        </w:rPr>
+        <w:tab/>
+      </w:r>
+      <w:r>
+        <w:rPr>
+          <w:rFonts w:ascii="TH SarabunPSK" w:hAnsi="TH SarabunPSK" w:cs="TH SarabunPSK"/>
+          <w:sz w:val="32"/>
+          <w:szCs w:val="32"/>
+        </w:rPr>
+        <w:t>13th Gen Intel(R) Core(TM) i5-13500HX (2.50 GHz)</w:t>
       </w:r>
     </w:p>
     <w:p>
@@ -1297,6 +1263,82 @@
           <w:szCs w:val="32"/>
         </w:rPr>
       </w:pPr>
+      <w:r>
+        <w:rPr>
+          <w:rFonts w:ascii="TH SarabunPSK" w:hAnsi="TH SarabunPSK" w:cs="TH SarabunPSK"/>
+          <w:sz w:val="32"/>
+          <w:szCs w:val="32"/>
+        </w:rPr>
+        <w:t>RAM:</w:t>
+      </w:r>
+      <w:r>
+        <w:rPr>
+          <w:rFonts w:ascii="TH SarabunPSK" w:hAnsi="TH SarabunPSK" w:cs="TH SarabunPSK"/>
+          <w:sz w:val="32"/>
+          <w:szCs w:val="32"/>
+        </w:rPr>
+        <w:tab/>
+      </w:r>
+      <w:r>
+        <w:rPr>
+          <w:rFonts w:ascii="TH SarabunPSK" w:hAnsi="TH SarabunPSK" w:cs="TH SarabunPSK"/>
+          <w:sz w:val="32"/>
+          <w:szCs w:val="32"/>
+        </w:rPr>
+        <w:t>16.0 GB (15.7 GB usable)</w:t>
+      </w:r>
+    </w:p>
+    <w:p>
+      <w:pPr>
+        <w:pStyle w:val="ListParagraph"/>
+        <w:spacing w:before="240" w:line="240" w:lineRule="auto"/>
+        <w:ind w:left="357"/>
+        <w:rPr>
+          <w:rFonts w:ascii="TH SarabunPSK" w:hAnsi="TH SarabunPSK" w:cs="TH SarabunPSK"/>
+          <w:sz w:val="32"/>
+          <w:szCs w:val="32"/>
+        </w:rPr>
+      </w:pPr>
+      <w:r>
+        <w:rPr>
+          <w:rFonts w:ascii="TH SarabunPSK" w:hAnsi="TH SarabunPSK" w:cs="TH SarabunPSK"/>
+          <w:sz w:val="32"/>
+          <w:szCs w:val="32"/>
+        </w:rPr>
+        <w:t>Graphics:</w:t>
+      </w:r>
+      <w:r>
+        <w:rPr>
+          <w:rFonts w:ascii="TH SarabunPSK" w:hAnsi="TH SarabunPSK" w:cs="TH SarabunPSK"/>
+          <w:sz w:val="32"/>
+          <w:szCs w:val="32"/>
+        </w:rPr>
+        <w:tab/>
+      </w:r>
+      <w:r>
+        <w:rPr>
+          <w:rFonts w:ascii="TH SarabunPSK" w:hAnsi="TH SarabunPSK" w:cs="TH SarabunPSK"/>
+          <w:sz w:val="32"/>
+          <w:szCs w:val="32"/>
+        </w:rPr>
+        <w:t xml:space="preserve">NVIDIA GeForce RTX </w:t>
+      </w:r>
+      <w:r>
+        <w:rPr>
+          <w:rFonts w:ascii="TH SarabunPSK" w:hAnsi="TH SarabunPSK" w:cs="TH SarabunPSK"/>
+          <w:sz w:val="32"/>
+          <w:szCs w:val="32"/>
+        </w:rPr>
+        <w:t>4</w:t>
+      </w:r>
+      <w:r>
+        <w:rPr>
+          <w:rFonts w:ascii="TH SarabunPSK" w:hAnsi="TH SarabunPSK" w:cs="TH SarabunPSK"/>
+          <w:sz w:val="32"/>
+          <w:szCs w:val="32"/>
+        </w:rPr>
+        <w:t>050 Laptop GPU</w:t>
+      </w:r>
     </w:p>
     <w:p>
       <w:pPr>
@@ -1368,7 +1410,8 @@
     <w:p>
       <w:pPr>
         <w:pStyle w:val="ListParagraph"/>
-        <w:ind w:left="360"/>
+        <w:spacing w:before="240" w:line="240" w:lineRule="auto"/>
+        <w:ind w:left="357"/>
         <w:rPr>
           <w:rFonts w:ascii="TH SarabunPSK" w:hAnsi="TH SarabunPSK" w:cs="TH SarabunPSK"/>
           <w:sz w:val="32"/>
@@ -1378,13 +1421,169 @@
       </w:pPr>
       <w:r>
         <w:rPr>
-          <w:rFonts w:ascii="TH SarabunPSK" w:hAnsi="TH SarabunPSK" w:cs="TH SarabunPSK" w:hint="cs"/>
+          <w:rFonts w:ascii="TH SarabunPSK" w:hAnsi="TH SarabunPSK" w:cs="TH SarabunPSK"/>
           <w:sz w:val="32"/>
           <w:szCs w:val="32"/>
           <w:lang w:bidi="th-TH"/>
         </w:rPr>
-        <w:t>___________________________________________________________________________________________________________________________________________________________________________________________________________________________________________________________________________________________________________________________________________________________________________________________________________</w:t>
+        <w:t>Visual Studio Code, Microsoft Edge</w:t>
       </w:r>
+      <w:r>
+        <w:rPr>
+          <w:rFonts w:ascii="TH SarabunPSK" w:hAnsi="TH SarabunPSK" w:cs="TH SarabunPSK"/>
+          <w:sz w:val="32"/>
+          <w:szCs w:val="32"/>
+          <w:lang w:bidi="th-TH"/>
+        </w:rPr>
+        <w:t>,</w:t>
+      </w:r>
+      <w:r>
+        <w:t xml:space="preserve"> </w:t>
+      </w:r>
+      <w:r>
+        <w:rPr>
+          <w:rFonts w:ascii="TH SarabunPSK" w:hAnsi="TH SarabunPSK" w:cs="TH SarabunPSK"/>
+          <w:sz w:val="32"/>
+          <w:szCs w:val="32"/>
+          <w:lang w:bidi="th-TH"/>
+        </w:rPr>
+        <w:t>Robot Framework</w:t>
+      </w:r>
+      <w:r>
+        <w:rPr>
+          <w:rFonts w:ascii="TH SarabunPSK" w:hAnsi="TH SarabunPSK" w:cs="TH SarabunPSK"/>
+          <w:sz w:val="32"/>
+          <w:szCs w:val="32"/>
+          <w:lang w:bidi="th-TH"/>
+        </w:rPr>
+        <w:t xml:space="preserve">, </w:t>
+      </w:r>
+      <w:r>
+        <w:rPr>
+          <w:rFonts w:ascii="TH SarabunPSK" w:hAnsi="TH SarabunPSK" w:cs="TH SarabunPSK"/>
+          <w:sz w:val="32"/>
+          <w:szCs w:val="32"/>
+          <w:lang w:bidi="th-TH"/>
+        </w:rPr>
+        <w:t>SeleniumLibrary</w:t>
+      </w:r>
+      <w:r>
+        <w:rPr>
+          <w:rFonts w:ascii="TH SarabunPSK" w:hAnsi="TH SarabunPSK" w:cs="TH SarabunPSK"/>
+          <w:sz w:val="32"/>
+          <w:szCs w:val="32"/>
+          <w:lang w:bidi="th-TH"/>
+        </w:rPr>
+        <w:t xml:space="preserve">, </w:t>
+      </w:r>
+      <w:r>
+        <w:rPr>
+          <w:rFonts w:ascii="TH SarabunPSK" w:hAnsi="TH SarabunPSK" w:cs="TH SarabunPSK"/>
+          <w:sz w:val="32"/>
+          <w:szCs w:val="32"/>
+          <w:lang w:bidi="th-TH"/>
+        </w:rPr>
+        <w:t>ChromeDriver</w:t>
+      </w:r>
+      <w:r>
+        <w:rPr>
+          <w:rFonts w:ascii="TH SarabunPSK" w:hAnsi="TH SarabunPSK" w:cs="TH SarabunPSK"/>
+          <w:sz w:val="32"/>
+          <w:szCs w:val="32"/>
+          <w:lang w:bidi="th-TH"/>
+        </w:rPr>
+        <w:t xml:space="preserve">,  </w:t>
+      </w:r>
+      <w:r>
+        <w:rPr>
+          <w:rFonts w:ascii="TH SarabunPSK" w:hAnsi="TH SarabunPSK" w:cs="TH SarabunPSK"/>
+          <w:sz w:val="32"/>
+          <w:szCs w:val="32"/>
+          <w:lang w:bidi="th-TH"/>
+        </w:rPr>
+        <w:t>Python</w:t>
+      </w:r>
+    </w:p>
+    <w:p>
+      <w:pPr>
+        <w:pStyle w:val="ListParagraph"/>
+        <w:spacing w:before="240" w:line="240" w:lineRule="auto"/>
+        <w:ind w:left="357"/>
+        <w:rPr>
+          <w:rFonts w:ascii="TH SarabunPSK" w:hAnsi="TH SarabunPSK" w:cs="TH SarabunPSK"/>
+          <w:sz w:val="32"/>
+          <w:szCs w:val="32"/>
+          <w:lang w:bidi="th-TH"/>
+        </w:rPr>
+      </w:pPr>
+    </w:p>
+    <w:p>
+      <w:pPr>
+        <w:pStyle w:val="ListParagraph"/>
+        <w:spacing w:before="240" w:line="240" w:lineRule="auto"/>
+        <w:ind w:left="357"/>
+        <w:rPr>
+          <w:rFonts w:ascii="TH SarabunPSK" w:hAnsi="TH SarabunPSK" w:cs="TH SarabunPSK"/>
+          <w:sz w:val="32"/>
+          <w:szCs w:val="32"/>
+          <w:lang w:bidi="th-TH"/>
+        </w:rPr>
+      </w:pPr>
+    </w:p>
+    <w:tbl>
+      <w:tblPr>
+        <w:tblW w:w="0" w:type="auto"/>
+        <w:tblCellSpacing w:w="15" w:type="dxa"/>
+        <w:tblCellMar>
+          <w:top w:w="15" w:type="dxa"/>
+          <w:left w:w="15" w:type="dxa"/>
+          <w:bottom w:w="15" w:type="dxa"/>
+          <w:right w:w="15" w:type="dxa"/>
+        </w:tblCellMar>
+        <w:tblLook w:val="04A0" w:firstRow="1" w:lastRow="0" w:firstColumn="1" w:lastColumn="0" w:noHBand="0" w:noVBand="1"/>
+      </w:tblPr>
+      <w:tblGrid>
+        <w:gridCol w:w="96"/>
+      </w:tblGrid>
+      <w:tr>
+        <w:trPr>
+          <w:tblCellSpacing w:w="15" w:type="dxa"/>
+        </w:trPr>
+        <w:tc>
+          <w:tcPr>
+            <w:tcW w:w="0" w:type="auto"/>
+            <w:vAlign w:val="center"/>
+            <w:hideMark/>
+          </w:tcPr>
+          <w:p>
+            <w:pPr>
+              <w:pStyle w:val="ListParagraph"/>
+              <w:spacing w:before="240"/>
+              <w:ind w:left="357"/>
+              <w:rPr>
+                <w:rFonts w:ascii="TH SarabunPSK" w:hAnsi="TH SarabunPSK" w:cs="TH SarabunPSK"/>
+                <w:sz w:val="32"/>
+                <w:szCs w:val="32"/>
+                <w:lang w:bidi="th-TH"/>
+              </w:rPr>
+            </w:pPr>
+          </w:p>
+        </w:tc>
+      </w:tr>
+    </w:tbl>
+    <w:p>
+      <w:pPr>
+        <w:pStyle w:val="ListParagraph"/>
+        <w:spacing w:before="240"/>
+        <w:ind w:left="357"/>
+        <w:rPr>
+          <w:rFonts w:ascii="TH SarabunPSK" w:hAnsi="TH SarabunPSK" w:cs="TH SarabunPSK"/>
+          <w:vanish/>
+          <w:sz w:val="32"/>
+          <w:szCs w:val="32"/>
+          <w:lang w:bidi="th-TH"/>
+        </w:rPr>
+      </w:pPr>
     </w:p>
     <w:p>
       <w:pPr>
@@ -1463,6 +1662,7 @@
           <w:rFonts w:ascii="TH SarabunPSK" w:hAnsi="TH SarabunPSK" w:cs="TH SarabunPSK"/>
           <w:sz w:val="32"/>
           <w:szCs w:val="32"/>
+          <w:lang w:bidi="th-TH"/>
         </w:rPr>
       </w:pPr>
       <w:r>
@@ -1470,9 +1670,19 @@
           <w:rFonts w:ascii="TH SarabunPSK" w:hAnsi="TH SarabunPSK" w:cs="TH SarabunPSK" w:hint="cs"/>
           <w:sz w:val="32"/>
           <w:szCs w:val="32"/>
+          <w:cs/>
           <w:lang w:bidi="th-TH"/>
         </w:rPr>
-        <w:t>_____________________________________________________________________________________________________________________________________________________________________________________________________________________________________________</w:t>
+        <w:t>นายกุญณัฐ นาลาดทา</w:t>
+      </w:r>
+      <w:r>
+        <w:rPr>
+          <w:rFonts w:ascii="TH SarabunPSK" w:hAnsi="TH SarabunPSK" w:cs="TH SarabunPSK"/>
+          <w:sz w:val="32"/>
+          <w:szCs w:val="32"/>
+          <w:lang w:bidi="th-TH"/>
+        </w:rPr>
+        <w:t xml:space="preserve"> 663380202-1</w:t>
       </w:r>
     </w:p>
     <w:p>
@@ -1915,11 +2125,56 @@
           <w:lang w:bidi="th-TH"/>
         </w:rPr>
       </w:pPr>
+      <w:r>
+        <w:rPr>
+          <w:rFonts w:ascii="TH SarabunPSK" w:hAnsi="TH SarabunPSK" w:cs="TH SarabunPSK"/>
+          <w:noProof/>
+          <w:sz w:val="32"/>
+          <w:szCs w:val="32"/>
+          <w:cs/>
+          <w:lang w:bidi="th-TH"/>
+        </w:rPr>
+        <w:drawing>
+          <wp:inline distT="0" distB="0" distL="0" distR="0" wp14:anchorId="17F36AE5" wp14:editId="223F8B24">
+            <wp:extent cx="5943600" cy="3733800"/>
+            <wp:effectExtent l="0" t="0" r="0" b="0"/>
+            <wp:docPr id="1660388584" name="Picture 1"/>
+            <wp:cNvGraphicFramePr>
+              <a:graphicFrameLocks xmlns:a="http://schemas.openxmlformats.org/drawingml/2006/main" noChangeAspect="1"/>
+            </wp:cNvGraphicFramePr>
+            <a:graphic xmlns:a="http://schemas.openxmlformats.org/drawingml/2006/main">
+              <a:graphicData uri="http://schemas.openxmlformats.org/drawingml/2006/picture">
+                <pic:pic xmlns:pic="http://schemas.openxmlformats.org/drawingml/2006/picture">
+                  <pic:nvPicPr>
+                    <pic:cNvPr id="1660388584" name=""/>
+                    <pic:cNvPicPr/>
+                  </pic:nvPicPr>
+                  <pic:blipFill>
+                    <a:blip r:embed="rId10"/>
+                    <a:stretch>
+                      <a:fillRect/>
+                    </a:stretch>
+                  </pic:blipFill>
+                  <pic:spPr>
+                    <a:xfrm>
+                      <a:off x="0" y="0"/>
+                      <a:ext cx="5943600" cy="3733800"/>
+                    </a:xfrm>
+                    <a:prstGeom prst="rect">
+                      <a:avLst/>
+                    </a:prstGeom>
+                  </pic:spPr>
+                </pic:pic>
+              </a:graphicData>
+            </a:graphic>
+          </wp:inline>
+        </w:drawing>
+      </w:r>
     </w:p>
     <w:p>
       <w:pPr>
         <w:rPr>
-          <w:rFonts w:ascii="TH SarabunPSK" w:hAnsi="TH SarabunPSK" w:cs="TH SarabunPSK" w:hint="cs"/>
+          <w:rFonts w:ascii="TH SarabunPSK" w:hAnsi="TH SarabunPSK" w:cs="TH SarabunPSK"/>
           <w:sz w:val="32"/>
           <w:szCs w:val="32"/>
           <w:lang w:bidi="th-TH"/>
@@ -1946,7 +2201,7 @@
           <w:lang w:bidi="th-TH"/>
         </w:rPr>
         <w:sectPr>
-          <w:headerReference w:type="default" r:id="rId10"/>
+          <w:headerReference w:type="default" r:id="rId11"/>
           <w:pgSz w:w="12240" w:h="15840"/>
           <w:pgMar w:top="1440" w:right="1440" w:bottom="1440" w:left="1440" w:header="720" w:footer="720" w:gutter="0"/>
           <w:cols w:space="720"/>
@@ -2275,17 +2530,7 @@
                 <w:cs/>
                 <w:lang w:bidi="th-TH"/>
               </w:rPr>
-              <w:t>อบรมเชิงปฏิบั</w:t>
-            </w:r>
-            <w:r>
-              <w:rPr>
-                <w:rFonts w:ascii="TH SarabunPSK" w:hAnsi="TH SarabunPSK" w:cs="TH SarabunPSK" w:hint="cs"/>
-                <w:sz w:val="32"/>
-                <w:szCs w:val="32"/>
-                <w:cs/>
-                <w:lang w:bidi="th-TH"/>
-              </w:rPr>
-              <w:t>ติการ</w:t>
+              <w:t>อบรมเชิงปฏิบัติการ</w:t>
             </w:r>
             <w:r>
               <w:rPr>
@@ -4009,7 +4254,6 @@
               </w:rPr>
               <w:t>“</w:t>
             </w:r>
-            <w:proofErr w:type="spellStart"/>
             <w:r>
               <w:rPr>
                 <w:rFonts w:ascii="TH SarabunPSK" w:hAnsi="TH SarabunPSK" w:cs="TH SarabunPSK" w:hint="cs"/>
@@ -4028,7 +4272,6 @@
               </w:rPr>
               <w:t>yod</w:t>
             </w:r>
-            <w:proofErr w:type="spellEnd"/>
             <w:r>
               <w:rPr>
                 <w:rFonts w:ascii="TH SarabunPSK" w:hAnsi="TH SarabunPSK" w:cs="TH SarabunPSK" w:hint="cs"/>
@@ -4094,7 +4337,6 @@
               </w:rPr>
               <w:t xml:space="preserve"> = “</w:t>
             </w:r>
-            <w:proofErr w:type="spellStart"/>
             <w:r>
               <w:rPr>
                 <w:rFonts w:ascii="TH SarabunPSK" w:hAnsi="TH SarabunPSK" w:cs="TH SarabunPSK" w:hint="cs"/>
@@ -4104,7 +4346,6 @@
               </w:rPr>
               <w:t>Sodsai</w:t>
             </w:r>
-            <w:proofErr w:type="spellEnd"/>
             <w:r>
               <w:rPr>
                 <w:rFonts w:ascii="TH SarabunPSK" w:hAnsi="TH SarabunPSK" w:cs="TH SarabunPSK" w:hint="cs"/>
@@ -4234,7 +4475,6 @@
               </w:rPr>
               <w:t>“</w:t>
             </w:r>
-            <w:proofErr w:type="spellStart"/>
             <w:r>
               <w:rPr>
                 <w:rFonts w:ascii="TH SarabunPSK" w:hAnsi="TH SarabunPSK" w:cs="TH SarabunPSK" w:hint="cs"/>
@@ -4271,7 +4511,6 @@
               </w:rPr>
               <w:t>mail</w:t>
             </w:r>
-            <w:proofErr w:type="spellEnd"/>
             <w:r>
               <w:rPr>
                 <w:rFonts w:ascii="TH SarabunPSK" w:hAnsi="TH SarabunPSK" w:cs="TH SarabunPSK" w:hint="cs"/>
@@ -4787,7 +5026,6 @@
                 <w:szCs w:val="32"/>
                 <w:lang w:bidi="th-TH"/>
               </w:rPr>
-              <w:lastRenderedPageBreak/>
               <w:t>No</w:t>
             </w:r>
             <w:r>
@@ -5353,6 +5591,7 @@
                 <w:szCs w:val="32"/>
                 <w:lang w:bidi="th-TH"/>
               </w:rPr>
+              <w:lastRenderedPageBreak/>
               <w:t>2</w:t>
             </w:r>
           </w:p>
@@ -5482,7 +5721,6 @@
               </w:rPr>
               <w:t xml:space="preserve"> = “</w:t>
             </w:r>
-            <w:proofErr w:type="spellStart"/>
             <w:r>
               <w:rPr>
                 <w:rFonts w:ascii="TH SarabunPSK" w:hAnsi="TH SarabunPSK" w:cs="TH SarabunPSK" w:hint="cs"/>
@@ -5501,7 +5739,6 @@
               </w:rPr>
               <w:t>yod</w:t>
             </w:r>
-            <w:proofErr w:type="spellEnd"/>
             <w:r>
               <w:rPr>
                 <w:rFonts w:ascii="TH SarabunPSK" w:hAnsi="TH SarabunPSK" w:cs="TH SarabunPSK" w:hint="cs"/>
@@ -5557,7 +5794,6 @@
               </w:rPr>
               <w:t xml:space="preserve"> = “</w:t>
             </w:r>
-            <w:proofErr w:type="spellStart"/>
             <w:r>
               <w:rPr>
                 <w:rFonts w:ascii="TH SarabunPSK" w:hAnsi="TH SarabunPSK" w:cs="TH SarabunPSK" w:hint="cs"/>
@@ -5567,7 +5803,6 @@
               </w:rPr>
               <w:t>Sodsai</w:t>
             </w:r>
-            <w:proofErr w:type="spellEnd"/>
             <w:r>
               <w:rPr>
                 <w:rFonts w:ascii="TH SarabunPSK" w:hAnsi="TH SarabunPSK" w:cs="TH SarabunPSK" w:hint="cs"/>
@@ -5623,7 +5858,6 @@
               </w:rPr>
               <w:t>= “</w:t>
             </w:r>
-            <w:proofErr w:type="spellStart"/>
             <w:r>
               <w:rPr>
                 <w:rFonts w:ascii="TH SarabunPSK" w:hAnsi="TH SarabunPSK" w:cs="TH SarabunPSK" w:hint="cs"/>
@@ -5651,7 +5885,6 @@
               </w:rPr>
               <w:t>@kkumail</w:t>
             </w:r>
-            <w:proofErr w:type="spellEnd"/>
             <w:r>
               <w:rPr>
                 <w:rFonts w:ascii="TH SarabunPSK" w:hAnsi="TH SarabunPSK" w:cs="TH SarabunPSK" w:hint="cs"/>
@@ -6167,7 +6400,6 @@
                 <w:szCs w:val="32"/>
                 <w:lang w:bidi="th-TH"/>
               </w:rPr>
-              <w:lastRenderedPageBreak/>
               <w:t>Test Scenario ID</w:t>
             </w:r>
             <w:r>
@@ -7408,6 +7640,7 @@
                 <w:szCs w:val="32"/>
                 <w:lang w:bidi="th-TH"/>
               </w:rPr>
+              <w:lastRenderedPageBreak/>
               <w:t>1</w:t>
             </w:r>
           </w:p>
@@ -7879,7 +8112,6 @@
               </w:rPr>
               <w:t xml:space="preserve"> = “</w:t>
             </w:r>
-            <w:proofErr w:type="spellStart"/>
             <w:r>
               <w:rPr>
                 <w:rFonts w:ascii="TH SarabunPSK" w:hAnsi="TH SarabunPSK" w:cs="TH SarabunPSK" w:hint="cs"/>
@@ -7898,7 +8130,6 @@
               </w:rPr>
               <w:t>yod</w:t>
             </w:r>
-            <w:proofErr w:type="spellEnd"/>
             <w:r>
               <w:rPr>
                 <w:rFonts w:ascii="TH SarabunPSK" w:hAnsi="TH SarabunPSK" w:cs="TH SarabunPSK" w:hint="cs"/>
@@ -8018,7 +8249,6 @@
               </w:rPr>
               <w:t>= “</w:t>
             </w:r>
-            <w:proofErr w:type="spellStart"/>
             <w:r>
               <w:rPr>
                 <w:rFonts w:ascii="TH SarabunPSK" w:hAnsi="TH SarabunPSK" w:cs="TH SarabunPSK" w:hint="cs"/>
@@ -8046,7 +8276,6 @@
               </w:rPr>
               <w:t>@kkumail</w:t>
             </w:r>
-            <w:proofErr w:type="spellEnd"/>
             <w:r>
               <w:rPr>
                 <w:rFonts w:ascii="TH SarabunPSK" w:hAnsi="TH SarabunPSK" w:cs="TH SarabunPSK" w:hint="cs"/>
@@ -8429,7 +8658,6 @@
                 <w:szCs w:val="32"/>
                 <w:lang w:bidi="th-TH"/>
               </w:rPr>
-              <w:lastRenderedPageBreak/>
               <w:t>No</w:t>
             </w:r>
             <w:r>
@@ -9116,7 +9344,6 @@
               </w:rPr>
               <w:t xml:space="preserve"> = “</w:t>
             </w:r>
-            <w:proofErr w:type="spellStart"/>
             <w:r>
               <w:rPr>
                 <w:rFonts w:ascii="TH SarabunPSK" w:hAnsi="TH SarabunPSK" w:cs="TH SarabunPSK" w:hint="cs"/>
@@ -9135,7 +9362,6 @@
               </w:rPr>
               <w:t>yod</w:t>
             </w:r>
-            <w:proofErr w:type="spellEnd"/>
             <w:r>
               <w:rPr>
                 <w:rFonts w:ascii="TH SarabunPSK" w:hAnsi="TH SarabunPSK" w:cs="TH SarabunPSK" w:hint="cs"/>
@@ -9255,7 +9481,6 @@
               </w:rPr>
               <w:t>= “</w:t>
             </w:r>
-            <w:proofErr w:type="spellStart"/>
             <w:r>
               <w:rPr>
                 <w:rFonts w:ascii="TH SarabunPSK" w:hAnsi="TH SarabunPSK" w:cs="TH SarabunPSK" w:hint="cs"/>
@@ -9283,7 +9508,6 @@
               </w:rPr>
               <w:t>@kkumail</w:t>
             </w:r>
-            <w:proofErr w:type="spellEnd"/>
             <w:r>
               <w:rPr>
                 <w:rFonts w:ascii="TH SarabunPSK" w:hAnsi="TH SarabunPSK" w:cs="TH SarabunPSK" w:hint="cs"/>
@@ -9530,6 +9754,7 @@
                 <w:cs/>
                 <w:lang w:bidi="th-TH"/>
               </w:rPr>
+              <w:lastRenderedPageBreak/>
               <w:t xml:space="preserve">อยู่ที่หน้า </w:t>
             </w:r>
             <w:r>
@@ -10411,7 +10636,6 @@
                 <w:cs/>
                 <w:lang w:bidi="th-TH"/>
               </w:rPr>
-              <w:lastRenderedPageBreak/>
               <w:t xml:space="preserve">กรอกข้อมูลที่ช่อง </w:t>
             </w:r>
             <w:r>
@@ -10433,7 +10657,6 @@
               </w:rPr>
               <w:t>= “</w:t>
             </w:r>
-            <w:proofErr w:type="spellStart"/>
             <w:r>
               <w:rPr>
                 <w:rFonts w:ascii="TH SarabunPSK" w:hAnsi="TH SarabunPSK" w:cs="TH SarabunPSK" w:hint="cs"/>
@@ -10461,7 +10684,6 @@
               </w:rPr>
               <w:t>@kkumail</w:t>
             </w:r>
-            <w:proofErr w:type="spellEnd"/>
             <w:r>
               <w:rPr>
                 <w:rFonts w:ascii="TH SarabunPSK" w:hAnsi="TH SarabunPSK" w:cs="TH SarabunPSK" w:hint="cs"/>
@@ -10679,7 +10901,6 @@
                 <w:cs/>
                 <w:lang w:bidi="th-TH"/>
               </w:rPr>
-              <w:lastRenderedPageBreak/>
               <w:t xml:space="preserve">อยู่ที่หน้า </w:t>
             </w:r>
             <w:r>
@@ -10929,7 +11150,6 @@
               </w:rPr>
               <w:t xml:space="preserve"> = “</w:t>
             </w:r>
-            <w:proofErr w:type="spellStart"/>
             <w:r>
               <w:rPr>
                 <w:rFonts w:ascii="TH SarabunPSK" w:hAnsi="TH SarabunPSK" w:cs="TH SarabunPSK" w:hint="cs"/>
@@ -10948,7 +11168,6 @@
               </w:rPr>
               <w:t>yod</w:t>
             </w:r>
-            <w:proofErr w:type="spellEnd"/>
             <w:r>
               <w:rPr>
                 <w:rFonts w:ascii="TH SarabunPSK" w:hAnsi="TH SarabunPSK" w:cs="TH SarabunPSK" w:hint="cs"/>
@@ -11004,7 +11223,6 @@
               </w:rPr>
               <w:t xml:space="preserve"> = “</w:t>
             </w:r>
-            <w:proofErr w:type="spellStart"/>
             <w:r>
               <w:rPr>
                 <w:rFonts w:ascii="TH SarabunPSK" w:hAnsi="TH SarabunPSK" w:cs="TH SarabunPSK" w:hint="cs"/>
@@ -11014,7 +11232,6 @@
               </w:rPr>
               <w:t>Sodsai</w:t>
             </w:r>
-            <w:proofErr w:type="spellEnd"/>
             <w:r>
               <w:rPr>
                 <w:rFonts w:ascii="TH SarabunPSK" w:hAnsi="TH SarabunPSK" w:cs="TH SarabunPSK" w:hint="cs"/>
@@ -11986,6 +12203,7 @@
                 <w:szCs w:val="32"/>
                 <w:lang w:bidi="th-TH"/>
               </w:rPr>
+              <w:lastRenderedPageBreak/>
               <w:t>2</w:t>
             </w:r>
           </w:p>
@@ -12106,7 +12324,6 @@
               </w:rPr>
               <w:t xml:space="preserve"> = “</w:t>
             </w:r>
-            <w:proofErr w:type="spellStart"/>
             <w:r>
               <w:rPr>
                 <w:rFonts w:ascii="TH SarabunPSK" w:hAnsi="TH SarabunPSK" w:cs="TH SarabunPSK" w:hint="cs"/>
@@ -12125,7 +12342,6 @@
               </w:rPr>
               <w:t>yod</w:t>
             </w:r>
-            <w:proofErr w:type="spellEnd"/>
             <w:r>
               <w:rPr>
                 <w:rFonts w:ascii="TH SarabunPSK" w:hAnsi="TH SarabunPSK" w:cs="TH SarabunPSK" w:hint="cs"/>
@@ -12181,7 +12397,6 @@
               </w:rPr>
               <w:t xml:space="preserve"> = “</w:t>
             </w:r>
-            <w:proofErr w:type="spellStart"/>
             <w:r>
               <w:rPr>
                 <w:rFonts w:ascii="TH SarabunPSK" w:hAnsi="TH SarabunPSK" w:cs="TH SarabunPSK" w:hint="cs"/>
@@ -12191,7 +12406,6 @@
               </w:rPr>
               <w:t>Sodsai</w:t>
             </w:r>
-            <w:proofErr w:type="spellEnd"/>
             <w:r>
               <w:rPr>
                 <w:rFonts w:ascii="TH SarabunPSK" w:hAnsi="TH SarabunPSK" w:cs="TH SarabunPSK" w:hint="cs"/>
@@ -12290,7 +12504,6 @@
                 <w:cs/>
                 <w:lang w:bidi="th-TH"/>
               </w:rPr>
-              <w:lastRenderedPageBreak/>
               <w:t xml:space="preserve">กรอกข้อมูลที่ช่อง </w:t>
             </w:r>
             <w:r>
@@ -12312,7 +12525,6 @@
               </w:rPr>
               <w:t>= “</w:t>
             </w:r>
-            <w:proofErr w:type="spellStart"/>
             <w:r>
               <w:rPr>
                 <w:rFonts w:ascii="TH SarabunPSK" w:hAnsi="TH SarabunPSK" w:cs="TH SarabunPSK" w:hint="cs"/>
@@ -12340,7 +12552,6 @@
               </w:rPr>
               <w:t>@kkumail</w:t>
             </w:r>
-            <w:proofErr w:type="spellEnd"/>
             <w:r>
               <w:rPr>
                 <w:rFonts w:ascii="TH SarabunPSK" w:hAnsi="TH SarabunPSK" w:cs="TH SarabunPSK" w:hint="cs"/>
@@ -12438,7 +12649,6 @@
                 <w:cs/>
                 <w:lang w:bidi="th-TH"/>
               </w:rPr>
-              <w:lastRenderedPageBreak/>
               <w:t xml:space="preserve">อยู่ที่หน้า </w:t>
             </w:r>
             <w:r>
@@ -13239,7 +13449,6 @@
               </w:rPr>
               <w:t xml:space="preserve"> = “</w:t>
             </w:r>
-            <w:proofErr w:type="spellStart"/>
             <w:r>
               <w:rPr>
                 <w:rFonts w:ascii="TH SarabunPSK" w:hAnsi="TH SarabunPSK" w:cs="TH SarabunPSK" w:hint="cs"/>
@@ -13258,7 +13467,6 @@
               </w:rPr>
               <w:t>yod</w:t>
             </w:r>
-            <w:proofErr w:type="spellEnd"/>
             <w:r>
               <w:rPr>
                 <w:rFonts w:ascii="TH SarabunPSK" w:hAnsi="TH SarabunPSK" w:cs="TH SarabunPSK" w:hint="cs"/>
@@ -13314,7 +13522,6 @@
               </w:rPr>
               <w:t xml:space="preserve"> = “</w:t>
             </w:r>
-            <w:proofErr w:type="spellStart"/>
             <w:r>
               <w:rPr>
                 <w:rFonts w:ascii="TH SarabunPSK" w:hAnsi="TH SarabunPSK" w:cs="TH SarabunPSK" w:hint="cs"/>
@@ -13324,7 +13531,6 @@
               </w:rPr>
               <w:t>Sodsai</w:t>
             </w:r>
-            <w:proofErr w:type="spellEnd"/>
             <w:r>
               <w:rPr>
                 <w:rFonts w:ascii="TH SarabunPSK" w:hAnsi="TH SarabunPSK" w:cs="TH SarabunPSK" w:hint="cs"/>
@@ -13444,7 +13650,6 @@
               </w:rPr>
               <w:t>= “</w:t>
             </w:r>
-            <w:proofErr w:type="spellStart"/>
             <w:r>
               <w:rPr>
                 <w:rFonts w:ascii="TH SarabunPSK" w:hAnsi="TH SarabunPSK" w:cs="TH SarabunPSK" w:hint="cs"/>
@@ -13472,7 +13677,6 @@
               </w:rPr>
               <w:t>@kkumail</w:t>
             </w:r>
-            <w:proofErr w:type="spellEnd"/>
             <w:r>
               <w:rPr>
                 <w:rFonts w:ascii="TH SarabunPSK" w:hAnsi="TH SarabunPSK" w:cs="TH SarabunPSK" w:hint="cs"/>
@@ -14488,6 +14692,7 @@
                 <w:szCs w:val="32"/>
                 <w:lang w:bidi="th-TH"/>
               </w:rPr>
+              <w:lastRenderedPageBreak/>
               <w:t>UAT</w:t>
             </w:r>
             <w:r>
@@ -14769,7 +14974,6 @@
                 <w:cs/>
                 <w:lang w:bidi="th-TH"/>
               </w:rPr>
-              <w:lastRenderedPageBreak/>
               <w:t>รวม</w:t>
             </w:r>
           </w:p>

</xml_diff>